<commit_message>
notatki, polityka, anonimizacja usera
</commit_message>
<xml_diff>
--- a/public/files/Polityka_Prywatnosci.docx
+++ b/public/files/Polityka_Prywatnosci.docx
@@ -6,19 +6,9 @@
       <w:pPr>
         <w:pStyle w:val="Nagwek1"/>
       </w:pPr>
-      <w:proofErr w:type="spellStart"/>
       <w:r>
-        <w:t>Polityka</w:t>
+        <w:t>Polityka prywatności</w:t>
       </w:r>
-      <w:proofErr w:type="spellEnd"/>
-      <w:r>
-        <w:t xml:space="preserve"> </w:t>
-      </w:r>
-      <w:proofErr w:type="spellStart"/>
-      <w:r>
-        <w:t>prywatności</w:t>
-      </w:r>
-      <w:proofErr w:type="spellEnd"/>
     </w:p>
     <w:p/>
     <w:p>
@@ -26,41 +16,12 @@
         <w:pStyle w:val="Nagwek2"/>
       </w:pPr>
       <w:r>
-        <w:t xml:space="preserve">1. Administrator </w:t>
+        <w:t>1. Administrator danych</w:t>
       </w:r>
-      <w:proofErr w:type="spellStart"/>
-      <w:r>
-        <w:t>danych</w:t>
-      </w:r>
-      <w:proofErr w:type="spellEnd"/>
     </w:p>
     <w:p>
       <w:r>
-        <w:t xml:space="preserve">Administratorem </w:t>
-      </w:r>
-      <w:proofErr w:type="spellStart"/>
-      <w:r>
-        <w:t>Twoich</w:t>
-      </w:r>
-      <w:proofErr w:type="spellEnd"/>
-      <w:r>
-        <w:t xml:space="preserve"> </w:t>
-      </w:r>
-      <w:proofErr w:type="spellStart"/>
-      <w:r>
-        <w:t>danych</w:t>
-      </w:r>
-      <w:proofErr w:type="spellEnd"/>
-      <w:r>
-        <w:t xml:space="preserve"> </w:t>
-      </w:r>
-      <w:proofErr w:type="spellStart"/>
-      <w:r>
-        <w:t>osobowych</w:t>
-      </w:r>
-      <w:proofErr w:type="spellEnd"/>
-      <w:r>
-        <w:t xml:space="preserve"> jest:</w:t>
+        <w:t>Administratorem Twoich danych osobowych jest:</w:t>
       </w:r>
     </w:p>
     <w:p>
@@ -78,31 +39,12 @@
         <w:rPr>
           <w:lang w:val="pl-PL"/>
         </w:rPr>
-        <w:t xml:space="preserve">ul. Księdza </w:t>
-      </w:r>
-      <w:proofErr w:type="spellStart"/>
-      <w:r>
-        <w:rPr>
-          <w:lang w:val="pl-PL"/>
-        </w:rPr>
-        <w:t>Rigola</w:t>
-      </w:r>
-      <w:proofErr w:type="spellEnd"/>
-      <w:r>
-        <w:rPr>
-          <w:lang w:val="pl-PL"/>
-        </w:rPr>
-        <w:t xml:space="preserve"> 42, 46-211 Łowkowice</w:t>
+        <w:t>ul. Księdza Rigola 42, 46-211 Łowkowice</w:t>
       </w:r>
     </w:p>
     <w:p>
-      <w:proofErr w:type="spellStart"/>
       <w:r>
-        <w:t>adres</w:t>
-      </w:r>
-      <w:proofErr w:type="spellEnd"/>
-      <w:r>
-        <w:t xml:space="preserve"> e-mail kontaktowy: [ADRES E-MAIL].</w:t>
+        <w:t>adres e-mail kontaktowy: [ADRES E-MAIL].</w:t>
       </w:r>
     </w:p>
     <w:p/>
@@ -111,41 +53,12 @@
         <w:pStyle w:val="Nagwek2"/>
       </w:pPr>
       <w:r>
-        <w:t xml:space="preserve">2. Zakres </w:t>
+        <w:t>2. Zakres i cel przetwarzania danych</w:t>
       </w:r>
-      <w:proofErr w:type="spellStart"/>
-      <w:r>
-        <w:t>i</w:t>
-      </w:r>
-      <w:proofErr w:type="spellEnd"/>
-      <w:r>
-        <w:t xml:space="preserve"> cel </w:t>
-      </w:r>
-      <w:proofErr w:type="spellStart"/>
-      <w:r>
-        <w:t>przetwarzania</w:t>
-      </w:r>
-      <w:proofErr w:type="spellEnd"/>
-      <w:r>
-        <w:t xml:space="preserve"> </w:t>
-      </w:r>
-      <w:proofErr w:type="spellStart"/>
-      <w:r>
-        <w:t>danych</w:t>
-      </w:r>
-      <w:proofErr w:type="spellEnd"/>
     </w:p>
     <w:p>
-      <w:pPr>
-        <w:rPr>
-          <w:lang w:val="pl-PL"/>
-        </w:rPr>
-      </w:pPr>
       <w:r>
-        <w:rPr>
-          <w:lang w:val="pl-PL"/>
-        </w:rPr>
-        <w:t>W zależności od tego, jak korzystasz z naszego sklepu, możemy przetwarzać następujące dane:</w:t>
+        <w:t>W zależności od sposobu korzystania z naszego sklepu, przetwarzamy:</w:t>
       </w:r>
     </w:p>
     <w:p>
@@ -243,7 +156,19 @@
         <w:rPr>
           <w:lang w:val="pl-PL"/>
         </w:rPr>
-        <w:t>adres zamieszkania lub dostawy (jeśli dotyczy).</w:t>
+        <w:t xml:space="preserve">adres zamieszkania lub dostawy (jeśli </w:t>
+      </w:r>
+      <w:r>
+        <w:rPr>
+          <w:lang w:val="pl-PL"/>
+        </w:rPr>
+        <w:t>podane</w:t>
+      </w:r>
+      <w:r>
+        <w:rPr>
+          <w:lang w:val="pl-PL"/>
+        </w:rPr>
+        <w:t>).</w:t>
       </w:r>
     </w:p>
     <w:p>
@@ -384,7 +309,105 @@
         <w:rPr>
           <w:lang w:val="pl-PL"/>
         </w:rPr>
-        <w:t>Dane te są przetwarzane w następujących celach:</w:t>
+        <w:t>d) Formularz kontaktowy:</w:t>
+      </w:r>
+    </w:p>
+    <w:p>
+      <w:pPr>
+        <w:pStyle w:val="Akapitzlist"/>
+        <w:numPr>
+          <w:ilvl w:val="0"/>
+          <w:numId w:val="17"/>
+        </w:numPr>
+        <w:rPr>
+          <w:lang w:val="pl-PL"/>
+        </w:rPr>
+      </w:pPr>
+      <w:r>
+        <w:t>imię</w:t>
+      </w:r>
+      <w:r>
+        <w:t>, nazwisko</w:t>
+      </w:r>
+    </w:p>
+    <w:p>
+      <w:pPr>
+        <w:pStyle w:val="Akapitzlist"/>
+        <w:numPr>
+          <w:ilvl w:val="0"/>
+          <w:numId w:val="17"/>
+        </w:numPr>
+        <w:rPr>
+          <w:lang w:val="pl-PL"/>
+        </w:rPr>
+      </w:pPr>
+      <w:r>
+        <w:t>adres e-mail</w:t>
+      </w:r>
+    </w:p>
+    <w:p>
+      <w:pPr>
+        <w:pStyle w:val="Akapitzlist"/>
+        <w:numPr>
+          <w:ilvl w:val="0"/>
+          <w:numId w:val="17"/>
+        </w:numPr>
+        <w:rPr>
+          <w:lang w:val="pl-PL"/>
+        </w:rPr>
+      </w:pPr>
+      <w:r>
+        <w:t>treść wiadomości</w:t>
+      </w:r>
+    </w:p>
+    <w:p>
+      <w:pPr>
+        <w:rPr>
+          <w:lang w:val="pl-PL"/>
+        </w:rPr>
+      </w:pPr>
+      <w:r>
+        <w:rPr>
+          <w:lang w:val="pl-PL"/>
+        </w:rPr>
+        <w:t>e) Potwierdzenia i wiadomości systemowe:</w:t>
+      </w:r>
+    </w:p>
+    <w:p>
+      <w:pPr>
+        <w:pStyle w:val="Akapitzlist"/>
+        <w:numPr>
+          <w:ilvl w:val="0"/>
+          <w:numId w:val="18"/>
+        </w:numPr>
+        <w:rPr>
+          <w:lang w:val="pl-PL"/>
+        </w:rPr>
+      </w:pPr>
+      <w:r>
+        <w:lastRenderedPageBreak/>
+        <w:t>adres e-mail (do wysyłki powiadomień: potwierdzenie zamówienia, status, faktura, odpowiedź na wiadomość).</w:t>
+      </w:r>
+    </w:p>
+    <w:p>
+      <w:pPr>
+        <w:rPr>
+          <w:lang w:val="pl-PL"/>
+        </w:rPr>
+      </w:pPr>
+    </w:p>
+    <w:p>
+      <w:pPr>
+        <w:pStyle w:val="Nagwek2"/>
+        <w:rPr>
+          <w:lang w:val="pl-PL"/>
+        </w:rPr>
+      </w:pPr>
+      <w:r>
+        <w:t xml:space="preserve">3. </w:t>
+      </w:r>
+      <w:r>
+        <w:t>Cele i podstawy prawne przetwarzania</w:t>
       </w:r>
     </w:p>
     <w:p>
@@ -452,7 +475,7 @@
         <w:rPr>
           <w:lang w:val="pl-PL"/>
         </w:rPr>
-        <w:t>obsługa płatności przez PayU / Przelewy24 (art. 6 ust. 1 lit. b i f RODO),</w:t>
+        <w:t>obsługa płatności przez Przelewy24 (art. 6 ust. 1 lit. b i f RODO),</w:t>
       </w:r>
     </w:p>
     <w:p>
@@ -469,8 +492,56 @@
         <w:rPr>
           <w:lang w:val="pl-PL"/>
         </w:rPr>
-        <w:lastRenderedPageBreak/>
         <w:t>wystawianie faktur i dokumentów księgowych (art. 6 ust. 1 lit. c RODO),</w:t>
+      </w:r>
+    </w:p>
+    <w:p>
+      <w:pPr>
+        <w:numPr>
+          <w:ilvl w:val="0"/>
+          <w:numId w:val="13"/>
+        </w:numPr>
+        <w:rPr>
+          <w:lang w:val="pl-PL"/>
+        </w:rPr>
+      </w:pPr>
+      <w:r>
+        <w:t xml:space="preserve">odpowiedzi z formularza </w:t>
+      </w:r>
+      <w:r>
+        <w:t>(</w:t>
+      </w:r>
+      <w:r>
+        <w:t>art. 6 ust. 1 lit. f RODO</w:t>
+      </w:r>
+      <w:r>
+        <w:t>)</w:t>
+      </w:r>
+      <w:r>
+        <w:t>,</w:t>
+      </w:r>
+    </w:p>
+    <w:p>
+      <w:pPr>
+        <w:numPr>
+          <w:ilvl w:val="0"/>
+          <w:numId w:val="13"/>
+        </w:numPr>
+        <w:rPr>
+          <w:lang w:val="pl-PL"/>
+        </w:rPr>
+      </w:pPr>
+      <w:r>
+        <w:t xml:space="preserve">archiwizacja i ochrona przed nadużyciami </w:t>
+      </w:r>
+      <w:r>
+        <w:t>(</w:t>
+      </w:r>
+      <w:r>
+        <w:t>art. 6 ust. 1 lit. f RODO</w:t>
+      </w:r>
+      <w:r>
+        <w:t>),</w:t>
       </w:r>
     </w:p>
     <w:p>
@@ -496,21 +567,11 @@
         <w:pStyle w:val="Nagwek2"/>
       </w:pPr>
       <w:r>
-        <w:t xml:space="preserve">3. </w:t>
+        <w:t>4</w:t>
       </w:r>
-      <w:proofErr w:type="spellStart"/>
       <w:r>
-        <w:t>Odbiorcy</w:t>
+        <w:t>. Odbiorcy danych</w:t>
       </w:r>
-      <w:proofErr w:type="spellEnd"/>
-      <w:r>
-        <w:t xml:space="preserve"> </w:t>
-      </w:r>
-      <w:proofErr w:type="spellStart"/>
-      <w:r>
-        <w:t>danych</w:t>
-      </w:r>
-      <w:proofErr w:type="spellEnd"/>
     </w:p>
     <w:p>
       <w:pPr>
@@ -556,7 +617,7 @@
         <w:rPr>
           <w:lang w:val="pl-PL"/>
         </w:rPr>
-        <w:t>operatorowi płatności (np. PayU, Przelewy24),</w:t>
+        <w:t>operatorowi płatności</w:t>
       </w:r>
     </w:p>
     <w:p>
@@ -573,21 +634,7 @@
         <w:rPr>
           <w:lang w:val="pl-PL"/>
         </w:rPr>
-        <w:t xml:space="preserve">dostawcy systemu księgowego (np. </w:t>
-      </w:r>
-      <w:proofErr w:type="spellStart"/>
-      <w:r>
-        <w:rPr>
-          <w:lang w:val="pl-PL"/>
-        </w:rPr>
-        <w:t>wFirma</w:t>
-      </w:r>
-      <w:proofErr w:type="spellEnd"/>
-      <w:r>
-        <w:rPr>
-          <w:lang w:val="pl-PL"/>
-        </w:rPr>
-        <w:t xml:space="preserve"> Sp. z o.o.).</w:t>
+        <w:t>dostawcy systemu księgowego</w:t>
       </w:r>
     </w:p>
     <w:p>
@@ -609,121 +656,204 @@
         <w:pStyle w:val="Nagwek2"/>
       </w:pPr>
       <w:r>
-        <w:t xml:space="preserve">4. </w:t>
+        <w:t>5</w:t>
       </w:r>
-      <w:proofErr w:type="spellStart"/>
       <w:r>
-        <w:t>Okres</w:t>
-      </w:r>
-      <w:proofErr w:type="spellEnd"/>
-      <w:r>
-        <w:t xml:space="preserve"> </w:t>
-      </w:r>
-      <w:proofErr w:type="spellStart"/>
-      <w:r>
-        <w:t>przechowywania</w:t>
-      </w:r>
-      <w:proofErr w:type="spellEnd"/>
-      <w:r>
-        <w:t xml:space="preserve"> </w:t>
-      </w:r>
-      <w:proofErr w:type="spellStart"/>
-      <w:r>
-        <w:t>danych</w:t>
-      </w:r>
-      <w:proofErr w:type="spellEnd"/>
-    </w:p>
-    <w:p>
-      <w:r>
-        <w:t>Dane będą przechowywane:</w:t>
+        <w:t>. Okres przechowywania danych</w:t>
       </w:r>
     </w:p>
     <w:p>
+      <w:pPr>
+        <w:pStyle w:val="Akapitzlist"/>
+        <w:numPr>
+          <w:ilvl w:val="0"/>
+          <w:numId w:val="18"/>
+        </w:numPr>
+        <w:spacing w:line="276" w:lineRule="auto"/>
+      </w:pPr>
       <w:r>
-        <w:t>– przez czas istnienia konta użytkownika,</w:t>
+        <w:t xml:space="preserve">Konto użytkownika: </w:t>
+      </w:r>
+      <w:r>
+        <w:rPr>
+          <w:b/>
+          <w:bCs/>
+        </w:rPr>
+        <w:t>do momentu usunięcia konta</w:t>
+      </w:r>
+      <w:r>
+        <w:t>,</w:t>
       </w:r>
     </w:p>
     <w:p>
+      <w:pPr>
+        <w:pStyle w:val="Akapitzlist"/>
+        <w:numPr>
+          <w:ilvl w:val="0"/>
+          <w:numId w:val="18"/>
+        </w:numPr>
+        <w:spacing w:line="276" w:lineRule="auto"/>
+      </w:pPr>
       <w:r>
-        <w:t>– po jego usunięciu – przez okres niezbędny do zabezpieczenia roszczeń,</w:t>
+        <w:t xml:space="preserve">Po usunięciu konta: dane są </w:t>
+      </w:r>
+      <w:r>
+        <w:rPr>
+          <w:b/>
+          <w:bCs/>
+        </w:rPr>
+        <w:t>anonimizowane</w:t>
+      </w:r>
+      <w:r>
+        <w:t xml:space="preserve">, a e-mail zostaje </w:t>
+      </w:r>
+      <w:r>
+        <w:rPr>
+          <w:b/>
+          <w:bCs/>
+        </w:rPr>
+        <w:t>uwolniony</w:t>
+      </w:r>
+      <w:r>
+        <w:t>,</w:t>
       </w:r>
     </w:p>
     <w:p>
+      <w:pPr>
+        <w:pStyle w:val="Akapitzlist"/>
+        <w:numPr>
+          <w:ilvl w:val="0"/>
+          <w:numId w:val="18"/>
+        </w:numPr>
+        <w:spacing w:line="276" w:lineRule="auto"/>
+      </w:pPr>
       <w:r>
-        <w:t>– dane z faktur – przez co najmniej 5 lat od końca roku, w którym wystawiono dokument (</w:t>
+        <w:t xml:space="preserve">Dane zamówień: </w:t>
       </w:r>
-      <w:proofErr w:type="spellStart"/>
       <w:r>
-        <w:t>zgodnie</w:t>
+        <w:rPr>
+          <w:b/>
+          <w:bCs/>
+        </w:rPr>
+        <w:t>5 lat</w:t>
       </w:r>
-      <w:proofErr w:type="spellEnd"/>
       <w:r>
-        <w:t xml:space="preserve"> z </w:t>
-      </w:r>
-      <w:proofErr w:type="spellStart"/>
-      <w:r>
-        <w:t>przepisami</w:t>
-      </w:r>
-      <w:proofErr w:type="spellEnd"/>
-      <w:r>
-        <w:t xml:space="preserve"> </w:t>
-      </w:r>
-      <w:proofErr w:type="spellStart"/>
-      <w:r>
-        <w:t>prawa</w:t>
-      </w:r>
-      <w:proofErr w:type="spellEnd"/>
-      <w:r>
-        <w:t>).</w:t>
+        <w:t xml:space="preserve"> od końca roku podatkowego – ze względu na obowiązki podatkowe,</w:t>
       </w:r>
     </w:p>
     <w:p>
+      <w:pPr>
+        <w:pStyle w:val="Akapitzlist"/>
+        <w:numPr>
+          <w:ilvl w:val="0"/>
+          <w:numId w:val="18"/>
+        </w:numPr>
+        <w:spacing w:line="276" w:lineRule="auto"/>
+      </w:pPr>
       <w:r>
-        <w:t xml:space="preserve">Użytkownik może edytować swoje dane po zalogowaniu do konta. Usunięcie konta </w:t>
+        <w:t>Dane dostawy</w:t>
       </w:r>
-      <w:proofErr w:type="spellStart"/>
       <w:r>
-        <w:t>możliwe</w:t>
+        <w:t>:</w:t>
       </w:r>
-      <w:proofErr w:type="spellEnd"/>
       <w:r>
         <w:t xml:space="preserve"> </w:t>
       </w:r>
       <w:r>
-        <w:t xml:space="preserve">jest </w:t>
+        <w:rPr>
+          <w:b/>
+          <w:bCs/>
+        </w:rPr>
+        <w:t>do 6 miesięcy</w:t>
       </w:r>
-      <w:proofErr w:type="spellStart"/>
       <w:r>
-        <w:t>na</w:t>
+        <w:t xml:space="preserve"> od realizacji zamówienia – dla celów reklamacyjnych i logistycznych, po tym czasie są </w:t>
       </w:r>
-      <w:proofErr w:type="spellEnd"/>
       <w:r>
-        <w:t xml:space="preserve"> </w:t>
+        <w:rPr>
+          <w:b/>
+          <w:bCs/>
+        </w:rPr>
+        <w:t>usuwane</w:t>
       </w:r>
-      <w:proofErr w:type="spellStart"/>
       <w:r>
-        <w:t>żądanie</w:t>
-      </w:r>
-      <w:proofErr w:type="spellEnd"/>
-      <w:r>
-        <w:t>.</w:t>
+        <w:t>,</w:t>
       </w:r>
     </w:p>
-    <w:p/>
     <w:p>
       <w:pPr>
+        <w:pStyle w:val="Akapitzlist"/>
+        <w:numPr>
+          <w:ilvl w:val="0"/>
+          <w:numId w:val="18"/>
+        </w:numPr>
+        <w:spacing w:line="276" w:lineRule="auto"/>
+      </w:pPr>
+      <w:r>
+        <w:t xml:space="preserve">Dane z nieopłaconych/porzuconych zamówień: </w:t>
+      </w:r>
+      <w:r>
+        <w:rPr>
+          <w:b/>
+          <w:bCs/>
+        </w:rPr>
+        <w:t xml:space="preserve">usuwane po </w:t>
+      </w:r>
+      <w:r>
+        <w:rPr>
+          <w:b/>
+          <w:bCs/>
+        </w:rPr>
+        <w:t>9</w:t>
+      </w:r>
+      <w:r>
+        <w:rPr>
+          <w:b/>
+          <w:bCs/>
+        </w:rPr>
+        <w:t>0 dniach</w:t>
+      </w:r>
+      <w:r>
+        <w:t>,</w:t>
+      </w:r>
+    </w:p>
+    <w:p>
+      <w:pPr>
+        <w:pStyle w:val="Akapitzlist"/>
+        <w:numPr>
+          <w:ilvl w:val="0"/>
+          <w:numId w:val="18"/>
+        </w:numPr>
+        <w:spacing w:line="276" w:lineRule="auto"/>
+      </w:pPr>
+      <w:r>
+        <w:t xml:space="preserve">Dane z formularza kontaktowego: </w:t>
+      </w:r>
+      <w:r>
+        <w:rPr>
+          <w:b/>
+          <w:bCs/>
+        </w:rPr>
+        <w:t>do 6 miesięcy</w:t>
+      </w:r>
+      <w:r>
+        <w:t xml:space="preserve"> od zakończenia korespondencji.</w:t>
+      </w:r>
+    </w:p>
+    <w:p>
+      <w:pPr>
+        <w:spacing w:line="276" w:lineRule="auto"/>
+      </w:pPr>
+    </w:p>
+    <w:p>
+      <w:pPr>
         <w:pStyle w:val="Nagwek2"/>
       </w:pPr>
       <w:r>
-        <w:t xml:space="preserve">5. </w:t>
+        <w:t>6</w:t>
       </w:r>
-      <w:proofErr w:type="spellStart"/>
       <w:r>
-        <w:t>Pliki</w:t>
-      </w:r>
-      <w:proofErr w:type="spellEnd"/>
-      <w:r>
-        <w:t xml:space="preserve"> cookies</w:t>
+        <w:t>. Pliki cookies</w:t>
       </w:r>
     </w:p>
     <w:p>
@@ -736,21 +866,7 @@
         <w:rPr>
           <w:lang w:val="pl-PL"/>
         </w:rPr>
-        <w:t xml:space="preserve">Nasz sklep wykorzystuje wyłącznie technicznie niezbędne pliki </w:t>
-      </w:r>
-      <w:proofErr w:type="spellStart"/>
-      <w:r>
-        <w:rPr>
-          <w:lang w:val="pl-PL"/>
-        </w:rPr>
-        <w:t>cookies</w:t>
-      </w:r>
-      <w:proofErr w:type="spellEnd"/>
-      <w:r>
-        <w:rPr>
-          <w:lang w:val="pl-PL"/>
-        </w:rPr>
-        <w:t>, m.in. do:</w:t>
+        <w:t>Nasz sklep wykorzystuje wyłącznie technicznie niezbędne pliki cookies, m.in. do:</w:t>
       </w:r>
     </w:p>
     <w:p>
@@ -767,6 +883,7 @@
         <w:rPr>
           <w:lang w:val="pl-PL"/>
         </w:rPr>
+        <w:lastRenderedPageBreak/>
         <w:t>utrzymania sesji zalogowanego użytkownika,</w:t>
       </w:r>
     </w:p>
@@ -814,76 +931,20 @@
         <w:rPr>
           <w:lang w:val="pl-PL"/>
         </w:rPr>
-        <w:t xml:space="preserve">Dla zalogowanych użytkowników stosujemy pliki </w:t>
+        <w:t>Dla zalogowanych użytkowników stosujemy pliki cookies typu httpOnly zawierające token JWT – są one niezbędne do działania mechanizmu logowania i nie są wykorzystywane do śledzenia.</w:t>
       </w:r>
-      <w:proofErr w:type="spellStart"/>
+    </w:p>
+    <w:p>
+      <w:pPr>
+        <w:rPr>
+          <w:lang w:val="pl-PL"/>
+        </w:rPr>
+      </w:pPr>
       <w:r>
         <w:rPr>
           <w:lang w:val="pl-PL"/>
         </w:rPr>
-        <w:t>cookies</w:t>
-      </w:r>
-      <w:proofErr w:type="spellEnd"/>
-      <w:r>
-        <w:rPr>
-          <w:lang w:val="pl-PL"/>
-        </w:rPr>
-        <w:t xml:space="preserve"> typu </w:t>
-      </w:r>
-      <w:proofErr w:type="spellStart"/>
-      <w:r>
-        <w:rPr>
-          <w:lang w:val="pl-PL"/>
-        </w:rPr>
-        <w:t>httpOnly</w:t>
-      </w:r>
-      <w:proofErr w:type="spellEnd"/>
-      <w:r>
-        <w:rPr>
-          <w:lang w:val="pl-PL"/>
-        </w:rPr>
-        <w:t xml:space="preserve"> zawierające </w:t>
-      </w:r>
-      <w:proofErr w:type="spellStart"/>
-      <w:r>
-        <w:rPr>
-          <w:lang w:val="pl-PL"/>
-        </w:rPr>
-        <w:t>token</w:t>
-      </w:r>
-      <w:proofErr w:type="spellEnd"/>
-      <w:r>
-        <w:rPr>
-          <w:lang w:val="pl-PL"/>
-        </w:rPr>
-        <w:t xml:space="preserve"> JWT – są one niezbędne do działania mechanizmu logowania i nie są wykorzystywane do śledzenia.</w:t>
-      </w:r>
-    </w:p>
-    <w:p>
-      <w:pPr>
-        <w:rPr>
-          <w:lang w:val="pl-PL"/>
-        </w:rPr>
-      </w:pPr>
-      <w:r>
-        <w:rPr>
-          <w:lang w:val="pl-PL"/>
-        </w:rPr>
-        <w:t xml:space="preserve">Nie stosujemy </w:t>
-      </w:r>
-      <w:proofErr w:type="spellStart"/>
-      <w:r>
-        <w:rPr>
-          <w:lang w:val="pl-PL"/>
-        </w:rPr>
-        <w:t>cookies</w:t>
-      </w:r>
-      <w:proofErr w:type="spellEnd"/>
-      <w:r>
-        <w:rPr>
-          <w:lang w:val="pl-PL"/>
-        </w:rPr>
-        <w:t xml:space="preserve"> w celach marketingowych, reklamowych ani analitycznych.</w:t>
+        <w:t>Nie stosujemy cookies w celach marketingowych, reklamowych ani analitycznych.</w:t>
       </w:r>
     </w:p>
     <w:p/>
@@ -892,24 +953,14 @@
         <w:pStyle w:val="Nagwek2"/>
       </w:pPr>
       <w:r>
-        <w:t xml:space="preserve">6. </w:t>
+        <w:t>7</w:t>
       </w:r>
-      <w:proofErr w:type="spellStart"/>
       <w:r>
-        <w:t>Twoje</w:t>
-      </w:r>
-      <w:proofErr w:type="spellEnd"/>
-      <w:r>
-        <w:t xml:space="preserve"> </w:t>
-      </w:r>
-      <w:proofErr w:type="spellStart"/>
-      <w:r>
-        <w:t>praw</w:t>
+        <w:t>. Twoje praw</w:t>
       </w:r>
       <w:r>
         <w:t>a</w:t>
       </w:r>
-      <w:proofErr w:type="spellEnd"/>
     </w:p>
     <w:p>
       <w:r>
@@ -918,7 +969,6 @@
     </w:p>
     <w:p>
       <w:r>
-        <w:lastRenderedPageBreak/>
         <w:t>– dostępu do swoich danych,</w:t>
       </w:r>
     </w:p>
@@ -964,29 +1014,11 @@
         <w:pStyle w:val="Nagwek2"/>
       </w:pPr>
       <w:r>
-        <w:t xml:space="preserve">7. </w:t>
+        <w:t>8</w:t>
       </w:r>
-      <w:proofErr w:type="spellStart"/>
       <w:r>
-        <w:t>Dobrowolność</w:t>
+        <w:t>. Dobrowolność podania danych</w:t>
       </w:r>
-      <w:proofErr w:type="spellEnd"/>
-      <w:r>
-        <w:t xml:space="preserve"> </w:t>
-      </w:r>
-      <w:proofErr w:type="spellStart"/>
-      <w:r>
-        <w:t>podania</w:t>
-      </w:r>
-      <w:proofErr w:type="spellEnd"/>
-      <w:r>
-        <w:t xml:space="preserve"> </w:t>
-      </w:r>
-      <w:proofErr w:type="spellStart"/>
-      <w:r>
-        <w:t>danych</w:t>
-      </w:r>
-      <w:proofErr w:type="spellEnd"/>
     </w:p>
     <w:p>
       <w:pPr>
@@ -1087,7 +1119,13 @@
         <w:rPr>
           <w:lang w:val="pl-PL"/>
         </w:rPr>
-        <w:t>8. Zmiany w polityce</w:t>
+        <w:t>9</w:t>
+      </w:r>
+      <w:r>
+        <w:rPr>
+          <w:lang w:val="pl-PL"/>
+        </w:rPr>
+        <w:t>. Zmiany w polityce</w:t>
       </w:r>
     </w:p>
     <w:p>
@@ -1096,133 +1134,8 @@
           <w:lang w:val="pl-PL"/>
         </w:rPr>
       </w:pPr>
-      <w:proofErr w:type="spellStart"/>
       <w:r>
-        <w:t>Zastrzegamy</w:t>
-      </w:r>
-      <w:proofErr w:type="spellEnd"/>
-      <w:r>
-        <w:t xml:space="preserve"> </w:t>
-      </w:r>
-      <w:proofErr w:type="spellStart"/>
-      <w:r>
-        <w:t>sobie</w:t>
-      </w:r>
-      <w:proofErr w:type="spellEnd"/>
-      <w:r>
-        <w:t xml:space="preserve"> </w:t>
-      </w:r>
-      <w:proofErr w:type="spellStart"/>
-      <w:r>
-        <w:t>prawo</w:t>
-      </w:r>
-      <w:proofErr w:type="spellEnd"/>
-      <w:r>
-        <w:t xml:space="preserve"> do </w:t>
-      </w:r>
-      <w:proofErr w:type="spellStart"/>
-      <w:r>
-        <w:t>wprowadzenia</w:t>
-      </w:r>
-      <w:proofErr w:type="spellEnd"/>
-      <w:r>
-        <w:t xml:space="preserve"> </w:t>
-      </w:r>
-      <w:proofErr w:type="spellStart"/>
-      <w:r>
-        <w:t>zmian</w:t>
-      </w:r>
-      <w:proofErr w:type="spellEnd"/>
-      <w:r>
-        <w:t xml:space="preserve"> w </w:t>
-      </w:r>
-      <w:proofErr w:type="spellStart"/>
-      <w:r>
-        <w:t>polityce</w:t>
-      </w:r>
-      <w:proofErr w:type="spellEnd"/>
-      <w:r>
-        <w:t xml:space="preserve"> </w:t>
-      </w:r>
-      <w:proofErr w:type="spellStart"/>
-      <w:r>
-        <w:t>prywatności</w:t>
-      </w:r>
-      <w:proofErr w:type="spellEnd"/>
-      <w:r>
-        <w:t xml:space="preserve">. </w:t>
-      </w:r>
-      <w:proofErr w:type="spellStart"/>
-      <w:r>
-        <w:t>Aktualna</w:t>
-      </w:r>
-      <w:proofErr w:type="spellEnd"/>
-      <w:r>
-        <w:t xml:space="preserve"> </w:t>
-      </w:r>
-      <w:proofErr w:type="spellStart"/>
-      <w:r>
-        <w:t>wersja</w:t>
-      </w:r>
-      <w:proofErr w:type="spellEnd"/>
-      <w:r>
-        <w:t xml:space="preserve"> jest </w:t>
-      </w:r>
-      <w:proofErr w:type="spellStart"/>
-      <w:r>
-        <w:t>zawsze</w:t>
-      </w:r>
-      <w:proofErr w:type="spellEnd"/>
-      <w:r>
-        <w:t xml:space="preserve"> </w:t>
-      </w:r>
-      <w:proofErr w:type="spellStart"/>
-      <w:r>
-        <w:t>dostępna</w:t>
-      </w:r>
-      <w:proofErr w:type="spellEnd"/>
-      <w:r>
-        <w:t xml:space="preserve"> </w:t>
-      </w:r>
-      <w:proofErr w:type="spellStart"/>
-      <w:r>
-        <w:t>na</w:t>
-      </w:r>
-      <w:proofErr w:type="spellEnd"/>
-      <w:r>
-        <w:t xml:space="preserve"> </w:t>
-      </w:r>
-      <w:proofErr w:type="spellStart"/>
-      <w:r>
-        <w:t>naszej</w:t>
-      </w:r>
-      <w:proofErr w:type="spellEnd"/>
-      <w:r>
-        <w:t xml:space="preserve"> </w:t>
-      </w:r>
-      <w:proofErr w:type="spellStart"/>
-      <w:r>
-        <w:t>stronie</w:t>
-      </w:r>
-      <w:proofErr w:type="spellEnd"/>
-      <w:r>
-        <w:t xml:space="preserve">. </w:t>
-      </w:r>
-      <w:proofErr w:type="spellStart"/>
-      <w:r>
-        <w:t>Obowiązuje</w:t>
-      </w:r>
-      <w:proofErr w:type="spellEnd"/>
-      <w:r>
-        <w:t xml:space="preserve"> od </w:t>
-      </w:r>
-      <w:proofErr w:type="spellStart"/>
-      <w:r>
-        <w:t>dnia</w:t>
-      </w:r>
-      <w:proofErr w:type="spellEnd"/>
-      <w:r>
-        <w:t xml:space="preserve"> [DATA WEJŚCIA W ŻYCIE].</w:t>
+        <w:t>Zastrzegamy sobie prawo do wprowadzenia zmian w polityce prywatności. Aktualna wersja jest zawsze dostępna na naszej stronie. Obowiązuje od dnia [DATA WEJŚCIA W ŻYCIE].</w:t>
       </w:r>
     </w:p>
     <w:sectPr>
@@ -1707,6 +1620,119 @@
     </w:lvl>
   </w:abstractNum>
   <w:abstractNum w:abstractNumId="11" w15:restartNumberingAfterBreak="0">
+    <w:nsid w:val="2F4521EC"/>
+    <w:multiLevelType w:val="hybridMultilevel"/>
+    <w:tmpl w:val="053AEBA8"/>
+    <w:lvl w:ilvl="0" w:tplc="04150001">
+      <w:start w:val="1"/>
+      <w:numFmt w:val="bullet"/>
+      <w:lvlText w:val=""/>
+      <w:lvlJc w:val="left"/>
+      <w:pPr>
+        <w:ind w:left="720" w:hanging="360"/>
+      </w:pPr>
+      <w:rPr>
+        <w:rFonts w:ascii="Symbol" w:hAnsi="Symbol" w:hint="default"/>
+      </w:rPr>
+    </w:lvl>
+    <w:lvl w:ilvl="1" w:tplc="04150003" w:tentative="1">
+      <w:start w:val="1"/>
+      <w:numFmt w:val="bullet"/>
+      <w:lvlText w:val="o"/>
+      <w:lvlJc w:val="left"/>
+      <w:pPr>
+        <w:ind w:left="1440" w:hanging="360"/>
+      </w:pPr>
+      <w:rPr>
+        <w:rFonts w:ascii="Courier New" w:hAnsi="Courier New" w:cs="Courier New" w:hint="default"/>
+      </w:rPr>
+    </w:lvl>
+    <w:lvl w:ilvl="2" w:tplc="04150005" w:tentative="1">
+      <w:start w:val="1"/>
+      <w:numFmt w:val="bullet"/>
+      <w:lvlText w:val=""/>
+      <w:lvlJc w:val="left"/>
+      <w:pPr>
+        <w:ind w:left="2160" w:hanging="360"/>
+      </w:pPr>
+      <w:rPr>
+        <w:rFonts w:ascii="Wingdings" w:hAnsi="Wingdings" w:hint="default"/>
+      </w:rPr>
+    </w:lvl>
+    <w:lvl w:ilvl="3" w:tplc="04150001" w:tentative="1">
+      <w:start w:val="1"/>
+      <w:numFmt w:val="bullet"/>
+      <w:lvlText w:val=""/>
+      <w:lvlJc w:val="left"/>
+      <w:pPr>
+        <w:ind w:left="2880" w:hanging="360"/>
+      </w:pPr>
+      <w:rPr>
+        <w:rFonts w:ascii="Symbol" w:hAnsi="Symbol" w:hint="default"/>
+      </w:rPr>
+    </w:lvl>
+    <w:lvl w:ilvl="4" w:tplc="04150003" w:tentative="1">
+      <w:start w:val="1"/>
+      <w:numFmt w:val="bullet"/>
+      <w:lvlText w:val="o"/>
+      <w:lvlJc w:val="left"/>
+      <w:pPr>
+        <w:ind w:left="3600" w:hanging="360"/>
+      </w:pPr>
+      <w:rPr>
+        <w:rFonts w:ascii="Courier New" w:hAnsi="Courier New" w:cs="Courier New" w:hint="default"/>
+      </w:rPr>
+    </w:lvl>
+    <w:lvl w:ilvl="5" w:tplc="04150005" w:tentative="1">
+      <w:start w:val="1"/>
+      <w:numFmt w:val="bullet"/>
+      <w:lvlText w:val=""/>
+      <w:lvlJc w:val="left"/>
+      <w:pPr>
+        <w:ind w:left="4320" w:hanging="360"/>
+      </w:pPr>
+      <w:rPr>
+        <w:rFonts w:ascii="Wingdings" w:hAnsi="Wingdings" w:hint="default"/>
+      </w:rPr>
+    </w:lvl>
+    <w:lvl w:ilvl="6" w:tplc="04150001" w:tentative="1">
+      <w:start w:val="1"/>
+      <w:numFmt w:val="bullet"/>
+      <w:lvlText w:val=""/>
+      <w:lvlJc w:val="left"/>
+      <w:pPr>
+        <w:ind w:left="5040" w:hanging="360"/>
+      </w:pPr>
+      <w:rPr>
+        <w:rFonts w:ascii="Symbol" w:hAnsi="Symbol" w:hint="default"/>
+      </w:rPr>
+    </w:lvl>
+    <w:lvl w:ilvl="7" w:tplc="04150003" w:tentative="1">
+      <w:start w:val="1"/>
+      <w:numFmt w:val="bullet"/>
+      <w:lvlText w:val="o"/>
+      <w:lvlJc w:val="left"/>
+      <w:pPr>
+        <w:ind w:left="5760" w:hanging="360"/>
+      </w:pPr>
+      <w:rPr>
+        <w:rFonts w:ascii="Courier New" w:hAnsi="Courier New" w:cs="Courier New" w:hint="default"/>
+      </w:rPr>
+    </w:lvl>
+    <w:lvl w:ilvl="8" w:tplc="04150005" w:tentative="1">
+      <w:start w:val="1"/>
+      <w:numFmt w:val="bullet"/>
+      <w:lvlText w:val=""/>
+      <w:lvlJc w:val="left"/>
+      <w:pPr>
+        <w:ind w:left="6480" w:hanging="360"/>
+      </w:pPr>
+      <w:rPr>
+        <w:rFonts w:ascii="Wingdings" w:hAnsi="Wingdings" w:hint="default"/>
+      </w:rPr>
+    </w:lvl>
+  </w:abstractNum>
+  <w:abstractNum w:abstractNumId="12" w15:restartNumberingAfterBreak="0">
     <w:nsid w:val="2FBD208B"/>
     <w:multiLevelType w:val="multilevel"/>
     <w:tmpl w:val="75EA16A8"/>
@@ -1855,7 +1881,120 @@
       </w:rPr>
     </w:lvl>
   </w:abstractNum>
-  <w:abstractNum w:abstractNumId="12" w15:restartNumberingAfterBreak="0">
+  <w:abstractNum w:abstractNumId="13" w15:restartNumberingAfterBreak="0">
+    <w:nsid w:val="3D9D66F6"/>
+    <w:multiLevelType w:val="hybridMultilevel"/>
+    <w:tmpl w:val="663456AA"/>
+    <w:lvl w:ilvl="0" w:tplc="04150001">
+      <w:start w:val="1"/>
+      <w:numFmt w:val="bullet"/>
+      <w:lvlText w:val=""/>
+      <w:lvlJc w:val="left"/>
+      <w:pPr>
+        <w:ind w:left="720" w:hanging="360"/>
+      </w:pPr>
+      <w:rPr>
+        <w:rFonts w:ascii="Symbol" w:hAnsi="Symbol" w:hint="default"/>
+      </w:rPr>
+    </w:lvl>
+    <w:lvl w:ilvl="1" w:tplc="04150003" w:tentative="1">
+      <w:start w:val="1"/>
+      <w:numFmt w:val="bullet"/>
+      <w:lvlText w:val="o"/>
+      <w:lvlJc w:val="left"/>
+      <w:pPr>
+        <w:ind w:left="1440" w:hanging="360"/>
+      </w:pPr>
+      <w:rPr>
+        <w:rFonts w:ascii="Courier New" w:hAnsi="Courier New" w:cs="Courier New" w:hint="default"/>
+      </w:rPr>
+    </w:lvl>
+    <w:lvl w:ilvl="2" w:tplc="04150005" w:tentative="1">
+      <w:start w:val="1"/>
+      <w:numFmt w:val="bullet"/>
+      <w:lvlText w:val=""/>
+      <w:lvlJc w:val="left"/>
+      <w:pPr>
+        <w:ind w:left="2160" w:hanging="360"/>
+      </w:pPr>
+      <w:rPr>
+        <w:rFonts w:ascii="Wingdings" w:hAnsi="Wingdings" w:hint="default"/>
+      </w:rPr>
+    </w:lvl>
+    <w:lvl w:ilvl="3" w:tplc="04150001" w:tentative="1">
+      <w:start w:val="1"/>
+      <w:numFmt w:val="bullet"/>
+      <w:lvlText w:val=""/>
+      <w:lvlJc w:val="left"/>
+      <w:pPr>
+        <w:ind w:left="2880" w:hanging="360"/>
+      </w:pPr>
+      <w:rPr>
+        <w:rFonts w:ascii="Symbol" w:hAnsi="Symbol" w:hint="default"/>
+      </w:rPr>
+    </w:lvl>
+    <w:lvl w:ilvl="4" w:tplc="04150003" w:tentative="1">
+      <w:start w:val="1"/>
+      <w:numFmt w:val="bullet"/>
+      <w:lvlText w:val="o"/>
+      <w:lvlJc w:val="left"/>
+      <w:pPr>
+        <w:ind w:left="3600" w:hanging="360"/>
+      </w:pPr>
+      <w:rPr>
+        <w:rFonts w:ascii="Courier New" w:hAnsi="Courier New" w:cs="Courier New" w:hint="default"/>
+      </w:rPr>
+    </w:lvl>
+    <w:lvl w:ilvl="5" w:tplc="04150005" w:tentative="1">
+      <w:start w:val="1"/>
+      <w:numFmt w:val="bullet"/>
+      <w:lvlText w:val=""/>
+      <w:lvlJc w:val="left"/>
+      <w:pPr>
+        <w:ind w:left="4320" w:hanging="360"/>
+      </w:pPr>
+      <w:rPr>
+        <w:rFonts w:ascii="Wingdings" w:hAnsi="Wingdings" w:hint="default"/>
+      </w:rPr>
+    </w:lvl>
+    <w:lvl w:ilvl="6" w:tplc="04150001" w:tentative="1">
+      <w:start w:val="1"/>
+      <w:numFmt w:val="bullet"/>
+      <w:lvlText w:val=""/>
+      <w:lvlJc w:val="left"/>
+      <w:pPr>
+        <w:ind w:left="5040" w:hanging="360"/>
+      </w:pPr>
+      <w:rPr>
+        <w:rFonts w:ascii="Symbol" w:hAnsi="Symbol" w:hint="default"/>
+      </w:rPr>
+    </w:lvl>
+    <w:lvl w:ilvl="7" w:tplc="04150003" w:tentative="1">
+      <w:start w:val="1"/>
+      <w:numFmt w:val="bullet"/>
+      <w:lvlText w:val="o"/>
+      <w:lvlJc w:val="left"/>
+      <w:pPr>
+        <w:ind w:left="5760" w:hanging="360"/>
+      </w:pPr>
+      <w:rPr>
+        <w:rFonts w:ascii="Courier New" w:hAnsi="Courier New" w:cs="Courier New" w:hint="default"/>
+      </w:rPr>
+    </w:lvl>
+    <w:lvl w:ilvl="8" w:tplc="04150005" w:tentative="1">
+      <w:start w:val="1"/>
+      <w:numFmt w:val="bullet"/>
+      <w:lvlText w:val=""/>
+      <w:lvlJc w:val="left"/>
+      <w:pPr>
+        <w:ind w:left="6480" w:hanging="360"/>
+      </w:pPr>
+      <w:rPr>
+        <w:rFonts w:ascii="Wingdings" w:hAnsi="Wingdings" w:hint="default"/>
+      </w:rPr>
+    </w:lvl>
+  </w:abstractNum>
+  <w:abstractNum w:abstractNumId="14" w15:restartNumberingAfterBreak="0">
     <w:nsid w:val="430C5280"/>
     <w:multiLevelType w:val="multilevel"/>
     <w:tmpl w:val="8BB4F5E4"/>
@@ -2004,7 +2143,7 @@
       </w:rPr>
     </w:lvl>
   </w:abstractNum>
-  <w:abstractNum w:abstractNumId="13" w15:restartNumberingAfterBreak="0">
+  <w:abstractNum w:abstractNumId="15" w15:restartNumberingAfterBreak="0">
     <w:nsid w:val="59637E01"/>
     <w:multiLevelType w:val="multilevel"/>
     <w:tmpl w:val="870E981E"/>
@@ -2153,7 +2292,7 @@
       </w:rPr>
     </w:lvl>
   </w:abstractNum>
-  <w:abstractNum w:abstractNumId="14" w15:restartNumberingAfterBreak="0">
+  <w:abstractNum w:abstractNumId="16" w15:restartNumberingAfterBreak="0">
     <w:nsid w:val="61C34AA2"/>
     <w:multiLevelType w:val="multilevel"/>
     <w:tmpl w:val="B8F06C74"/>
@@ -2302,7 +2441,7 @@
       </w:rPr>
     </w:lvl>
   </w:abstractNum>
-  <w:abstractNum w:abstractNumId="15" w15:restartNumberingAfterBreak="0">
+  <w:abstractNum w:abstractNumId="17" w15:restartNumberingAfterBreak="0">
     <w:nsid w:val="66465B73"/>
     <w:multiLevelType w:val="multilevel"/>
     <w:tmpl w:val="0A5A77C6"/>
@@ -2479,16 +2618,16 @@
     <w:abstractNumId w:val="0"/>
   </w:num>
   <w:num w:numId="10" w16cid:durableId="244805921">
-    <w:abstractNumId w:val="13"/>
+    <w:abstractNumId w:val="15"/>
   </w:num>
   <w:num w:numId="11" w16cid:durableId="39988001">
+    <w:abstractNumId w:val="16"/>
+  </w:num>
+  <w:num w:numId="12" w16cid:durableId="2021620329">
     <w:abstractNumId w:val="14"/>
   </w:num>
-  <w:num w:numId="12" w16cid:durableId="2021620329">
-    <w:abstractNumId w:val="12"/>
-  </w:num>
   <w:num w:numId="13" w16cid:durableId="944074414">
-    <w:abstractNumId w:val="15"/>
+    <w:abstractNumId w:val="17"/>
   </w:num>
   <w:num w:numId="14" w16cid:durableId="1639451544">
     <w:abstractNumId w:val="10"/>
@@ -2497,7 +2636,13 @@
     <w:abstractNumId w:val="9"/>
   </w:num>
   <w:num w:numId="16" w16cid:durableId="1448619934">
+    <w:abstractNumId w:val="12"/>
+  </w:num>
+  <w:num w:numId="17" w16cid:durableId="853421219">
     <w:abstractNumId w:val="11"/>
+  </w:num>
+  <w:num w:numId="18" w16cid:durableId="957951513">
+    <w:abstractNumId w:val="13"/>
   </w:num>
 </w:numbering>
 </file>

</xml_diff>